<commit_message>
terceira alteracao ele morreu mas passa bem
</commit_message>
<xml_diff>
--- a/aula.docx
+++ b/aula.docx
@@ -18,6 +18,11 @@
     <w:p>
       <w:r>
         <w:t>Segunda alteração</w:t>
+      </w:r>
+    </w:p>
+    <w:p>
+      <w:r>
+        <w:t>Morreu mas passa bem</w:t>
       </w:r>
       <w:bookmarkStart w:id="0" w:name="_GoBack"/>
       <w:bookmarkEnd w:id="0"/>

</xml_diff>